<commit_message>
data description file adjustments
</commit_message>
<xml_diff>
--- a/Data/Raw Data Description.docx
+++ b/Data/Raw Data Description.docx
@@ -11,6 +11,7 @@
           <w:szCs w:val="28"/>
         </w:rPr>
       </w:pPr>
+      <w:proofErr w:type="spellStart"/>
       <w:r>
         <w:rPr>
           <w:b/>
@@ -18,7 +19,17 @@
           <w:sz w:val="28"/>
           <w:szCs w:val="28"/>
         </w:rPr>
-        <w:t xml:space="preserve">Raw open source data </w:t>
+        <w:t>Raw</w:t>
+      </w:r>
+      <w:proofErr w:type="spellEnd"/>
+      <w:r>
+        <w:rPr>
+          <w:b/>
+          <w:bCs/>
+          <w:sz w:val="28"/>
+          <w:szCs w:val="28"/>
+        </w:rPr>
+        <w:t xml:space="preserve"> open source data </w:t>
       </w:r>
     </w:p>
     <w:p>
@@ -74,7 +85,15 @@
         <w:t>D</w:t>
       </w:r>
       <w:r>
-        <w:t>ata IC inflow vanaf 17-10-2020 beschikbaar</w:t>
+        <w:t xml:space="preserve">ata IC </w:t>
+      </w:r>
+      <w:proofErr w:type="spellStart"/>
+      <w:r>
+        <w:t>inflow</w:t>
+      </w:r>
+      <w:proofErr w:type="spellEnd"/>
+      <w:r>
+        <w:t xml:space="preserve"> vanaf 17-10-2020 beschikbaar</w:t>
       </w:r>
     </w:p>
     <w:p>
@@ -85,8 +104,13 @@
           <w:numId w:val="1"/>
         </w:numPr>
       </w:pPr>
-      <w:r>
-        <w:t>Raw variables</w:t>
+      <w:proofErr w:type="spellStart"/>
+      <w:r>
+        <w:t>Raw</w:t>
+      </w:r>
+      <w:proofErr w:type="spellEnd"/>
+      <w:r>
+        <w:t xml:space="preserve"> variables</w:t>
       </w:r>
     </w:p>
     <w:p>
@@ -157,20 +181,33 @@
           <w:numId w:val="1"/>
         </w:numPr>
       </w:pPr>
-      <w:r>
-        <w:t>Artificial variables</w:t>
-      </w:r>
-    </w:p>
-    <w:p>
-      <w:pPr>
-        <w:pStyle w:val="Lijstalinea"/>
-        <w:numPr>
-          <w:ilvl w:val="1"/>
-          <w:numId w:val="1"/>
-        </w:numPr>
-      </w:pPr>
-      <w:r>
-        <w:t>Totaal bezetting: Aantal kliniek en IC bedden bezet door patienten met COVID-19.</w:t>
+      <w:proofErr w:type="spellStart"/>
+      <w:r>
+        <w:t>Artificial</w:t>
+      </w:r>
+      <w:proofErr w:type="spellEnd"/>
+      <w:r>
+        <w:t xml:space="preserve"> variables</w:t>
+      </w:r>
+    </w:p>
+    <w:p>
+      <w:pPr>
+        <w:pStyle w:val="Lijstalinea"/>
+        <w:numPr>
+          <w:ilvl w:val="1"/>
+          <w:numId w:val="1"/>
+        </w:numPr>
+      </w:pPr>
+      <w:r>
+        <w:t xml:space="preserve">Totaal bezetting: Aantal kliniek en IC bedden bezet door </w:t>
+      </w:r>
+      <w:proofErr w:type="spellStart"/>
+      <w:r>
+        <w:t>patienten</w:t>
+      </w:r>
+      <w:proofErr w:type="spellEnd"/>
+      <w:r>
+        <w:t xml:space="preserve"> met COVID-19.</w:t>
       </w:r>
     </w:p>
     <w:p>
@@ -239,7 +276,15 @@
         </w:numPr>
       </w:pPr>
       <w:r>
-        <w:t>Totaal IC: Totaal aantal patienten op de IC</w:t>
+        <w:t xml:space="preserve">Totaal IC: Totaal aantal </w:t>
+      </w:r>
+      <w:proofErr w:type="spellStart"/>
+      <w:r>
+        <w:t>patienten</w:t>
+      </w:r>
+      <w:proofErr w:type="spellEnd"/>
+      <w:r>
+        <w:t xml:space="preserve"> op de IC</w:t>
       </w:r>
     </w:p>
     <w:p>
@@ -330,69 +375,140 @@
           <w:numId w:val="1"/>
         </w:numPr>
       </w:pPr>
-      <w:r>
-        <w:t>Tested total</w:t>
-      </w:r>
-    </w:p>
-    <w:p>
-      <w:pPr>
-        <w:pStyle w:val="Lijstalinea"/>
-        <w:numPr>
-          <w:ilvl w:val="1"/>
-          <w:numId w:val="1"/>
-        </w:numPr>
-      </w:pPr>
+      <w:proofErr w:type="spellStart"/>
+      <w:r>
+        <w:t>Tested</w:t>
+      </w:r>
+      <w:proofErr w:type="spellEnd"/>
+      <w:r>
+        <w:t xml:space="preserve"> </w:t>
+      </w:r>
+      <w:proofErr w:type="spellStart"/>
+      <w:r>
+        <w:t>total</w:t>
+      </w:r>
+      <w:proofErr w:type="spellEnd"/>
+    </w:p>
+    <w:p>
+      <w:pPr>
+        <w:pStyle w:val="Lijstalinea"/>
+        <w:numPr>
+          <w:ilvl w:val="1"/>
+          <w:numId w:val="1"/>
+        </w:numPr>
+      </w:pPr>
+      <w:proofErr w:type="spellStart"/>
       <w:r>
         <w:t>Infected</w:t>
       </w:r>
-    </w:p>
-    <w:p>
-      <w:pPr>
-        <w:pStyle w:val="Lijstalinea"/>
-        <w:numPr>
-          <w:ilvl w:val="1"/>
-          <w:numId w:val="1"/>
-        </w:numPr>
-      </w:pPr>
-      <w:r>
-        <w:t>Infected percentage</w:t>
-      </w:r>
-    </w:p>
-    <w:p>
-      <w:pPr>
-        <w:pStyle w:val="Lijstalinea"/>
-        <w:numPr>
-          <w:ilvl w:val="1"/>
-          <w:numId w:val="1"/>
-        </w:numPr>
-      </w:pPr>
-      <w:r>
-        <w:t>Tested total 7d average</w:t>
-      </w:r>
-    </w:p>
-    <w:p>
-      <w:pPr>
-        <w:pStyle w:val="Lijstalinea"/>
-        <w:numPr>
-          <w:ilvl w:val="1"/>
-          <w:numId w:val="1"/>
-        </w:numPr>
-      </w:pPr>
-      <w:r>
-        <w:t>Positive rate 3d average</w:t>
-      </w:r>
-    </w:p>
-    <w:p>
-      <w:pPr>
-        <w:pStyle w:val="Lijstalinea"/>
-        <w:numPr>
-          <w:ilvl w:val="1"/>
-          <w:numId w:val="1"/>
-        </w:numPr>
-      </w:pPr>
-      <w:r>
-        <w:t>Positive rate 7d average</w:t>
-      </w:r>
+      <w:proofErr w:type="spellEnd"/>
+    </w:p>
+    <w:p>
+      <w:pPr>
+        <w:pStyle w:val="Lijstalinea"/>
+        <w:numPr>
+          <w:ilvl w:val="1"/>
+          <w:numId w:val="1"/>
+        </w:numPr>
+      </w:pPr>
+      <w:proofErr w:type="spellStart"/>
+      <w:r>
+        <w:t>Infected</w:t>
+      </w:r>
+      <w:proofErr w:type="spellEnd"/>
+      <w:r>
+        <w:t xml:space="preserve"> percentage</w:t>
+      </w:r>
+    </w:p>
+    <w:p>
+      <w:pPr>
+        <w:pStyle w:val="Lijstalinea"/>
+        <w:numPr>
+          <w:ilvl w:val="1"/>
+          <w:numId w:val="1"/>
+        </w:numPr>
+      </w:pPr>
+      <w:proofErr w:type="spellStart"/>
+      <w:r>
+        <w:t>Tested</w:t>
+      </w:r>
+      <w:proofErr w:type="spellEnd"/>
+      <w:r>
+        <w:t xml:space="preserve"> </w:t>
+      </w:r>
+      <w:proofErr w:type="spellStart"/>
+      <w:r>
+        <w:t>total</w:t>
+      </w:r>
+      <w:proofErr w:type="spellEnd"/>
+      <w:r>
+        <w:t xml:space="preserve"> 7d </w:t>
+      </w:r>
+      <w:proofErr w:type="spellStart"/>
+      <w:r>
+        <w:t>average</w:t>
+      </w:r>
+      <w:proofErr w:type="spellEnd"/>
+    </w:p>
+    <w:p>
+      <w:pPr>
+        <w:pStyle w:val="Lijstalinea"/>
+        <w:numPr>
+          <w:ilvl w:val="1"/>
+          <w:numId w:val="1"/>
+        </w:numPr>
+      </w:pPr>
+      <w:proofErr w:type="spellStart"/>
+      <w:r>
+        <w:t>Positive</w:t>
+      </w:r>
+      <w:proofErr w:type="spellEnd"/>
+      <w:r>
+        <w:t xml:space="preserve"> </w:t>
+      </w:r>
+      <w:proofErr w:type="spellStart"/>
+      <w:r>
+        <w:t>rate</w:t>
+      </w:r>
+      <w:proofErr w:type="spellEnd"/>
+      <w:r>
+        <w:t xml:space="preserve"> 3d </w:t>
+      </w:r>
+      <w:proofErr w:type="spellStart"/>
+      <w:r>
+        <w:t>average</w:t>
+      </w:r>
+      <w:proofErr w:type="spellEnd"/>
+    </w:p>
+    <w:p>
+      <w:pPr>
+        <w:pStyle w:val="Lijstalinea"/>
+        <w:numPr>
+          <w:ilvl w:val="1"/>
+          <w:numId w:val="1"/>
+        </w:numPr>
+      </w:pPr>
+      <w:proofErr w:type="spellStart"/>
+      <w:r>
+        <w:t>Positive</w:t>
+      </w:r>
+      <w:proofErr w:type="spellEnd"/>
+      <w:r>
+        <w:t xml:space="preserve"> </w:t>
+      </w:r>
+      <w:proofErr w:type="spellStart"/>
+      <w:r>
+        <w:t>rate</w:t>
+      </w:r>
+      <w:proofErr w:type="spellEnd"/>
+      <w:r>
+        <w:t xml:space="preserve"> 7d </w:t>
+      </w:r>
+      <w:proofErr w:type="spellStart"/>
+      <w:r>
+        <w:t>average</w:t>
+      </w:r>
+      <w:proofErr w:type="spellEnd"/>
     </w:p>
     <w:p>
       <w:pPr>
@@ -443,13 +559,41 @@
         <w:t xml:space="preserve"> deze data</w:t>
       </w:r>
       <w:r>
-        <w:t xml:space="preserve"> van mzelst github</w:t>
-      </w:r>
+        <w:t xml:space="preserve"> van </w:t>
+      </w:r>
+      <w:proofErr w:type="spellStart"/>
+      <w:r>
+        <w:t>mzelst</w:t>
+      </w:r>
+      <w:proofErr w:type="spellEnd"/>
+      <w:r>
+        <w:t xml:space="preserve"> </w:t>
+      </w:r>
+      <w:proofErr w:type="spellStart"/>
+      <w:r>
+        <w:t>github</w:t>
+      </w:r>
+      <w:proofErr w:type="spellEnd"/>
       <w:r>
         <w:t xml:space="preserve"> precies vandaan komt </w:t>
       </w:r>
       <w:r>
         <w:t>is mij onbekend</w:t>
+      </w:r>
+      <w:r>
+        <w:t xml:space="preserve">. </w:t>
+      </w:r>
+    </w:p>
+    <w:p>
+      <w:pPr>
+        <w:pStyle w:val="Lijstalinea"/>
+        <w:numPr>
+          <w:ilvl w:val="1"/>
+          <w:numId w:val="1"/>
+        </w:numPr>
+      </w:pPr>
+      <w:r>
+        <w:t>Het is mij ook onbekend of de datum gaat om DOO, DON of DPL</w:t>
       </w:r>
     </w:p>
     <w:p>
@@ -501,6 +645,7 @@
         </w:numPr>
       </w:pPr>
       <w:r>
+        <w:lastRenderedPageBreak/>
         <w:t>Voor de schatting van dit reproductiegetal gebruikt het RIVM het aantal gemelde positieve COVID-19 testuitslagen per dag.</w:t>
       </w:r>
     </w:p>
@@ -513,7 +658,6 @@
         </w:numPr>
       </w:pPr>
       <w:r>
-        <w:lastRenderedPageBreak/>
         <w:t>Tot 12 juni werd het reproductiegetal berekend op basis van COVID-19 ziekenhuisopnames omdat er tot dan toe minder getest werd.</w:t>
       </w:r>
     </w:p>
@@ -538,32 +682,63 @@
         </w:numPr>
       </w:pPr>
       <w:r>
-        <w:t>R lower bound</w:t>
-      </w:r>
-    </w:p>
-    <w:p>
-      <w:pPr>
-        <w:pStyle w:val="Lijstalinea"/>
-        <w:numPr>
-          <w:ilvl w:val="1"/>
-          <w:numId w:val="1"/>
-        </w:numPr>
-      </w:pPr>
-      <w:r>
-        <w:t>R average</w:t>
-      </w:r>
-    </w:p>
-    <w:p>
-      <w:pPr>
-        <w:pStyle w:val="Lijstalinea"/>
-        <w:numPr>
-          <w:ilvl w:val="1"/>
-          <w:numId w:val="1"/>
-        </w:numPr>
-      </w:pPr>
-      <w:r>
-        <w:t>R upper bound</w:t>
-      </w:r>
+        <w:t xml:space="preserve">R </w:t>
+      </w:r>
+      <w:proofErr w:type="spellStart"/>
+      <w:r>
+        <w:t>lower</w:t>
+      </w:r>
+      <w:proofErr w:type="spellEnd"/>
+      <w:r>
+        <w:t xml:space="preserve"> </w:t>
+      </w:r>
+      <w:proofErr w:type="spellStart"/>
+      <w:r>
+        <w:t>bound</w:t>
+      </w:r>
+      <w:proofErr w:type="spellEnd"/>
+    </w:p>
+    <w:p>
+      <w:pPr>
+        <w:pStyle w:val="Lijstalinea"/>
+        <w:numPr>
+          <w:ilvl w:val="1"/>
+          <w:numId w:val="1"/>
+        </w:numPr>
+      </w:pPr>
+      <w:r>
+        <w:t xml:space="preserve">R </w:t>
+      </w:r>
+      <w:proofErr w:type="spellStart"/>
+      <w:r>
+        <w:t>average</w:t>
+      </w:r>
+      <w:proofErr w:type="spellEnd"/>
+    </w:p>
+    <w:p>
+      <w:pPr>
+        <w:pStyle w:val="Lijstalinea"/>
+        <w:numPr>
+          <w:ilvl w:val="1"/>
+          <w:numId w:val="1"/>
+        </w:numPr>
+      </w:pPr>
+      <w:r>
+        <w:t xml:space="preserve">R </w:t>
+      </w:r>
+      <w:proofErr w:type="spellStart"/>
+      <w:r>
+        <w:t>upper</w:t>
+      </w:r>
+      <w:proofErr w:type="spellEnd"/>
+      <w:r>
+        <w:t xml:space="preserve"> </w:t>
+      </w:r>
+      <w:proofErr w:type="spellStart"/>
+      <w:r>
+        <w:t>bound</w:t>
+      </w:r>
+      <w:proofErr w:type="spellEnd"/>
     </w:p>
     <w:p>
       <w:r>
@@ -640,57 +815,121 @@
           <w:numId w:val="1"/>
         </w:numPr>
       </w:pPr>
-      <w:r>
-        <w:t>Prevalence lower bound</w:t>
-      </w:r>
-    </w:p>
-    <w:p>
-      <w:pPr>
-        <w:pStyle w:val="Lijstalinea"/>
-        <w:numPr>
-          <w:ilvl w:val="1"/>
-          <w:numId w:val="1"/>
-        </w:numPr>
-      </w:pPr>
-      <w:r>
-        <w:t>Prevalence average</w:t>
-      </w:r>
-    </w:p>
-    <w:p>
-      <w:pPr>
-        <w:pStyle w:val="Lijstalinea"/>
-        <w:numPr>
-          <w:ilvl w:val="1"/>
-          <w:numId w:val="1"/>
-        </w:numPr>
-      </w:pPr>
-      <w:r>
-        <w:t>Prevalence upper bound</w:t>
-      </w:r>
-    </w:p>
-    <w:p>
-      <w:pPr>
-        <w:pStyle w:val="Lijstalinea"/>
-        <w:numPr>
-          <w:ilvl w:val="1"/>
-          <w:numId w:val="1"/>
-        </w:numPr>
-      </w:pPr>
-      <w:r>
-        <w:t>Groei besmettelijken</w:t>
-      </w:r>
-    </w:p>
-    <w:p>
-      <w:pPr>
-        <w:pStyle w:val="Lijstalinea"/>
-        <w:numPr>
-          <w:ilvl w:val="1"/>
-          <w:numId w:val="1"/>
-        </w:numPr>
-      </w:pPr>
-      <w:r>
-        <w:t>Groei besmettelijken 7d average</w:t>
-      </w:r>
+      <w:proofErr w:type="spellStart"/>
+      <w:r>
+        <w:t>Prevalence</w:t>
+      </w:r>
+      <w:proofErr w:type="spellEnd"/>
+      <w:r>
+        <w:t xml:space="preserve"> </w:t>
+      </w:r>
+      <w:proofErr w:type="spellStart"/>
+      <w:r>
+        <w:t>lower</w:t>
+      </w:r>
+      <w:proofErr w:type="spellEnd"/>
+      <w:r>
+        <w:t xml:space="preserve"> </w:t>
+      </w:r>
+      <w:proofErr w:type="spellStart"/>
+      <w:r>
+        <w:t>bound</w:t>
+      </w:r>
+      <w:proofErr w:type="spellEnd"/>
+    </w:p>
+    <w:p>
+      <w:pPr>
+        <w:pStyle w:val="Lijstalinea"/>
+        <w:numPr>
+          <w:ilvl w:val="1"/>
+          <w:numId w:val="1"/>
+        </w:numPr>
+      </w:pPr>
+      <w:proofErr w:type="spellStart"/>
+      <w:r>
+        <w:t>Prevalence</w:t>
+      </w:r>
+      <w:proofErr w:type="spellEnd"/>
+      <w:r>
+        <w:t xml:space="preserve"> </w:t>
+      </w:r>
+      <w:proofErr w:type="spellStart"/>
+      <w:r>
+        <w:t>average</w:t>
+      </w:r>
+      <w:proofErr w:type="spellEnd"/>
+    </w:p>
+    <w:p>
+      <w:pPr>
+        <w:pStyle w:val="Lijstalinea"/>
+        <w:numPr>
+          <w:ilvl w:val="1"/>
+          <w:numId w:val="1"/>
+        </w:numPr>
+      </w:pPr>
+      <w:proofErr w:type="spellStart"/>
+      <w:r>
+        <w:t>Prevalence</w:t>
+      </w:r>
+      <w:proofErr w:type="spellEnd"/>
+      <w:r>
+        <w:t xml:space="preserve"> </w:t>
+      </w:r>
+      <w:proofErr w:type="spellStart"/>
+      <w:r>
+        <w:t>upper</w:t>
+      </w:r>
+      <w:proofErr w:type="spellEnd"/>
+      <w:r>
+        <w:t xml:space="preserve"> </w:t>
+      </w:r>
+      <w:proofErr w:type="spellStart"/>
+      <w:r>
+        <w:t>bound</w:t>
+      </w:r>
+      <w:proofErr w:type="spellEnd"/>
+    </w:p>
+    <w:p>
+      <w:pPr>
+        <w:pStyle w:val="Lijstalinea"/>
+        <w:numPr>
+          <w:ilvl w:val="1"/>
+          <w:numId w:val="1"/>
+        </w:numPr>
+      </w:pPr>
+      <w:r>
+        <w:t xml:space="preserve">Groei </w:t>
+      </w:r>
+      <w:proofErr w:type="spellStart"/>
+      <w:r>
+        <w:t>besmettelijken</w:t>
+      </w:r>
+      <w:proofErr w:type="spellEnd"/>
+    </w:p>
+    <w:p>
+      <w:pPr>
+        <w:pStyle w:val="Lijstalinea"/>
+        <w:numPr>
+          <w:ilvl w:val="1"/>
+          <w:numId w:val="1"/>
+        </w:numPr>
+      </w:pPr>
+      <w:r>
+        <w:t xml:space="preserve">Groei </w:t>
+      </w:r>
+      <w:proofErr w:type="spellStart"/>
+      <w:r>
+        <w:t>besmettelijken</w:t>
+      </w:r>
+      <w:proofErr w:type="spellEnd"/>
+      <w:r>
+        <w:t xml:space="preserve"> 7d </w:t>
+      </w:r>
+      <w:proofErr w:type="spellStart"/>
+      <w:r>
+        <w:t>average</w:t>
+      </w:r>
+      <w:proofErr w:type="spellEnd"/>
     </w:p>
     <w:p>
       <w:r>
@@ -770,7 +1009,15 @@
         </w:numPr>
       </w:pPr>
       <w:r>
-        <w:t>Data moet van long naar wide format</w:t>
+        <w:t xml:space="preserve">Data moet van long naar </w:t>
+      </w:r>
+      <w:proofErr w:type="spellStart"/>
+      <w:r>
+        <w:t>wide</w:t>
+      </w:r>
+      <w:proofErr w:type="spellEnd"/>
+      <w:r>
+        <w:t xml:space="preserve"> format</w:t>
       </w:r>
     </w:p>
     <w:p>
@@ -826,28 +1073,35 @@
         </w:numPr>
       </w:pPr>
       <w:r>
-        <w:t xml:space="preserve">Welke open source deze </w:t>
-      </w:r>
-      <w:r>
-        <w:t>data van mzelst github</w:t>
-      </w:r>
-      <w:r>
-        <w:t xml:space="preserve"> precies</w:t>
-      </w:r>
-      <w:r>
-        <w:t xml:space="preserve"> vandaan komt is mij onbekend</w:t>
-      </w:r>
-    </w:p>
-    <w:p>
-      <w:pPr>
-        <w:pStyle w:val="Lijstalinea"/>
-        <w:numPr>
-          <w:ilvl w:val="1"/>
-          <w:numId w:val="1"/>
-        </w:numPr>
-      </w:pPr>
-      <w:r>
-        <w:t>In het originele databestand op mzelst github is</w:t>
+        <w:t>Data komt van het RIVM coronadashboard</w:t>
+      </w:r>
+    </w:p>
+    <w:p>
+      <w:pPr>
+        <w:pStyle w:val="Lijstalinea"/>
+        <w:numPr>
+          <w:ilvl w:val="1"/>
+          <w:numId w:val="1"/>
+        </w:numPr>
+      </w:pPr>
+      <w:r>
+        <w:t xml:space="preserve">In het originele databestand op </w:t>
+      </w:r>
+      <w:proofErr w:type="spellStart"/>
+      <w:r>
+        <w:t>mzelst</w:t>
+      </w:r>
+      <w:proofErr w:type="spellEnd"/>
+      <w:r>
+        <w:t xml:space="preserve"> </w:t>
+      </w:r>
+      <w:proofErr w:type="spellStart"/>
+      <w:r>
+        <w:t>github</w:t>
+      </w:r>
+      <w:proofErr w:type="spellEnd"/>
+      <w:r>
+        <w:t xml:space="preserve"> is</w:t>
       </w:r>
       <w:r>
         <w:t xml:space="preserve"> elke publicatie van vaccinatiedata onder </w:t>
@@ -856,7 +1110,15 @@
         <w:t>elkaar</w:t>
       </w:r>
       <w:r>
-        <w:t xml:space="preserve"> geplakt in excel. Ik heb alle niet relevante rijen verwijderd en alleen de meest recente info behouden </w:t>
+        <w:t xml:space="preserve"> geplakt in </w:t>
+      </w:r>
+      <w:proofErr w:type="spellStart"/>
+      <w:r>
+        <w:t>excel</w:t>
+      </w:r>
+      <w:proofErr w:type="spellEnd"/>
+      <w:r>
+        <w:t xml:space="preserve">. Ik heb alle niet relevante rijen verwijderd en alleen de meest recente info behouden </w:t>
       </w:r>
     </w:p>
     <w:p>
@@ -879,48 +1141,99 @@
           <w:numId w:val="1"/>
         </w:numPr>
       </w:pPr>
-      <w:r>
-        <w:t>Estimated vaccines carehomes</w:t>
-      </w:r>
-    </w:p>
-    <w:p>
-      <w:pPr>
-        <w:pStyle w:val="Lijstalinea"/>
-        <w:numPr>
-          <w:ilvl w:val="1"/>
-          <w:numId w:val="1"/>
-        </w:numPr>
-      </w:pPr>
-      <w:r>
-        <w:t>Administered vaccines GGD</w:t>
-      </w:r>
-    </w:p>
-    <w:p>
-      <w:pPr>
-        <w:pStyle w:val="Lijstalinea"/>
-        <w:numPr>
-          <w:ilvl w:val="1"/>
-          <w:numId w:val="1"/>
-        </w:numPr>
-      </w:pPr>
-      <w:r>
-        <w:t>Administered vaccines hospital</w:t>
-      </w:r>
-    </w:p>
-    <w:p>
-      <w:pPr>
-        <w:pStyle w:val="Lijstalinea"/>
-        <w:numPr>
-          <w:ilvl w:val="1"/>
-          <w:numId w:val="1"/>
-        </w:numPr>
-      </w:pPr>
-      <w:r>
-        <w:t xml:space="preserve">Estimated administered vaccines total (vanaf 24 jan wijkt dit af </w:t>
-      </w:r>
-      <w:r>
-        <w:t>van administered</w:t>
-      </w:r>
+      <w:proofErr w:type="spellStart"/>
+      <w:r>
+        <w:t>Estimated</w:t>
+      </w:r>
+      <w:proofErr w:type="spellEnd"/>
+      <w:r>
+        <w:t xml:space="preserve"> vaccines </w:t>
+      </w:r>
+      <w:proofErr w:type="spellStart"/>
+      <w:r>
+        <w:t>carehomes</w:t>
+      </w:r>
+      <w:proofErr w:type="spellEnd"/>
+    </w:p>
+    <w:p>
+      <w:pPr>
+        <w:pStyle w:val="Lijstalinea"/>
+        <w:numPr>
+          <w:ilvl w:val="1"/>
+          <w:numId w:val="1"/>
+        </w:numPr>
+      </w:pPr>
+      <w:proofErr w:type="spellStart"/>
+      <w:r>
+        <w:t>Administered</w:t>
+      </w:r>
+      <w:proofErr w:type="spellEnd"/>
+      <w:r>
+        <w:t xml:space="preserve"> vaccines GGD</w:t>
+      </w:r>
+    </w:p>
+    <w:p>
+      <w:pPr>
+        <w:pStyle w:val="Lijstalinea"/>
+        <w:numPr>
+          <w:ilvl w:val="1"/>
+          <w:numId w:val="1"/>
+        </w:numPr>
+      </w:pPr>
+      <w:proofErr w:type="spellStart"/>
+      <w:r>
+        <w:t>Administered</w:t>
+      </w:r>
+      <w:proofErr w:type="spellEnd"/>
+      <w:r>
+        <w:t xml:space="preserve"> vaccines </w:t>
+      </w:r>
+      <w:proofErr w:type="spellStart"/>
+      <w:r>
+        <w:t>hospital</w:t>
+      </w:r>
+      <w:proofErr w:type="spellEnd"/>
+    </w:p>
+    <w:p>
+      <w:pPr>
+        <w:pStyle w:val="Lijstalinea"/>
+        <w:numPr>
+          <w:ilvl w:val="1"/>
+          <w:numId w:val="1"/>
+        </w:numPr>
+      </w:pPr>
+      <w:proofErr w:type="spellStart"/>
+      <w:r>
+        <w:t>Estimated</w:t>
+      </w:r>
+      <w:proofErr w:type="spellEnd"/>
+      <w:r>
+        <w:t xml:space="preserve"> </w:t>
+      </w:r>
+      <w:proofErr w:type="spellStart"/>
+      <w:r>
+        <w:t>administered</w:t>
+      </w:r>
+      <w:proofErr w:type="spellEnd"/>
+      <w:r>
+        <w:t xml:space="preserve"> vaccines </w:t>
+      </w:r>
+      <w:proofErr w:type="spellStart"/>
+      <w:r>
+        <w:t>total</w:t>
+      </w:r>
+      <w:proofErr w:type="spellEnd"/>
+      <w:r>
+        <w:t xml:space="preserve"> (vanaf 24 jan wijkt dit af </w:t>
+      </w:r>
+      <w:r>
+        <w:t xml:space="preserve">van </w:t>
+      </w:r>
+      <w:proofErr w:type="spellStart"/>
+      <w:r>
+        <w:t>administered</w:t>
+      </w:r>
+      <w:proofErr w:type="spellEnd"/>
       <w:r>
         <w:t>)</w:t>
       </w:r>
@@ -933,20 +1246,35 @@
           <w:numId w:val="1"/>
         </w:numPr>
       </w:pPr>
-      <w:r>
-        <w:t>Administered vaccines total</w:t>
-      </w:r>
-    </w:p>
-    <w:p>
-      <w:pPr>
-        <w:pStyle w:val="Lijstalinea"/>
-        <w:numPr>
-          <w:ilvl w:val="1"/>
-          <w:numId w:val="1"/>
-        </w:numPr>
-      </w:pPr>
-      <w:r>
-        <w:t>Administered vaccines doctors</w:t>
+      <w:proofErr w:type="spellStart"/>
+      <w:r>
+        <w:t>Administered</w:t>
+      </w:r>
+      <w:proofErr w:type="spellEnd"/>
+      <w:r>
+        <w:t xml:space="preserve"> vaccines </w:t>
+      </w:r>
+      <w:proofErr w:type="spellStart"/>
+      <w:r>
+        <w:t>total</w:t>
+      </w:r>
+      <w:proofErr w:type="spellEnd"/>
+    </w:p>
+    <w:p>
+      <w:pPr>
+        <w:pStyle w:val="Lijstalinea"/>
+        <w:numPr>
+          <w:ilvl w:val="1"/>
+          <w:numId w:val="1"/>
+        </w:numPr>
+      </w:pPr>
+      <w:proofErr w:type="spellStart"/>
+      <w:r>
+        <w:t>Administered</w:t>
+      </w:r>
+      <w:proofErr w:type="spellEnd"/>
+      <w:r>
+        <w:t xml:space="preserve"> vaccines doctors</w:t>
       </w:r>
     </w:p>
     <w:p>
@@ -963,6 +1291,7 @@
         </w:numPr>
       </w:pPr>
       <w:r>
+        <w:lastRenderedPageBreak/>
         <w:t>Van 30-03-2020 tot 06-09-2020 werden RNA deeltjes per ml bijgehouden.  Vanaf</w:t>
       </w:r>
       <w:r>
@@ -984,7 +1313,6 @@
         </w:numPr>
       </w:pPr>
       <w:r>
-        <w:lastRenderedPageBreak/>
         <w:t>Er zijn 319 meetlocaties in Nederland in onze data. Het aantal metingen loopt van 1tot 91. Het gemiddelde is 51.3887.</w:t>
       </w:r>
     </w:p>
@@ -1009,7 +1337,15 @@
         </w:numPr>
       </w:pPr>
       <w:r>
-        <w:t>Mogelijk is misschien om de data per ROAZ regio in te delen.  Dan heb je meermetingen per gebied. Ook een zevendaags gemiddelde per ROAZ-regio is een optie</w:t>
+        <w:t xml:space="preserve">Mogelijk is misschien om de data per ROAZ regio in te delen.  Dan heb je </w:t>
+      </w:r>
+      <w:proofErr w:type="spellStart"/>
+      <w:r>
+        <w:t>meermetingen</w:t>
+      </w:r>
+      <w:proofErr w:type="spellEnd"/>
+      <w:r>
+        <w:t xml:space="preserve"> per gebied. Ook een zevendaags gemiddelde per ROAZ-regio is een optie</w:t>
       </w:r>
     </w:p>
     <w:p>
@@ -1058,7 +1394,23 @@
         <w:t>Onbruikbare data</w:t>
       </w:r>
       <w:r>
-        <w:t xml:space="preserve"> van mzelst github en public sources</w:t>
+        <w:t xml:space="preserve"> van </w:t>
+      </w:r>
+      <w:proofErr w:type="spellStart"/>
+      <w:r>
+        <w:t>mzelst</w:t>
+      </w:r>
+      <w:proofErr w:type="spellEnd"/>
+      <w:r>
+        <w:t xml:space="preserve"> </w:t>
+      </w:r>
+      <w:proofErr w:type="spellStart"/>
+      <w:r>
+        <w:t>github</w:t>
+      </w:r>
+      <w:proofErr w:type="spellEnd"/>
+      <w:r>
+        <w:t xml:space="preserve"> en public sources</w:t>
       </w:r>
       <w:r>
         <w:t>:</w:t>
@@ -1073,8 +1425,13 @@
         </w:numPr>
       </w:pPr>
       <w:r>
-        <w:t>Data-dashboairds</w:t>
-      </w:r>
+        <w:t>Data-</w:t>
+      </w:r>
+      <w:proofErr w:type="spellStart"/>
+      <w:r>
+        <w:t>dashboairds</w:t>
+      </w:r>
+      <w:proofErr w:type="spellEnd"/>
       <w:r>
         <w:t>/positieve-testen-per-week-per-leeftijdsgroep</w:t>
       </w:r>
@@ -1103,11 +1460,32 @@
         </w:numPr>
       </w:pPr>
       <w:r>
-        <w:t>Data is niet geupdate na week 11 2021</w:t>
-      </w:r>
-      <w:r>
-        <w:t xml:space="preserve"> in mzelst github</w:t>
-      </w:r>
+        <w:t xml:space="preserve">Data is niet </w:t>
+      </w:r>
+      <w:proofErr w:type="spellStart"/>
+      <w:r>
+        <w:t>geupdate</w:t>
+      </w:r>
+      <w:proofErr w:type="spellEnd"/>
+      <w:r>
+        <w:t xml:space="preserve"> na week 11 2021</w:t>
+      </w:r>
+      <w:r>
+        <w:t xml:space="preserve"> in </w:t>
+      </w:r>
+      <w:proofErr w:type="spellStart"/>
+      <w:r>
+        <w:t>mzelst</w:t>
+      </w:r>
+      <w:proofErr w:type="spellEnd"/>
+      <w:r>
+        <w:t xml:space="preserve"> </w:t>
+      </w:r>
+      <w:proofErr w:type="spellStart"/>
+      <w:r>
+        <w:t>github</w:t>
+      </w:r>
+      <w:proofErr w:type="spellEnd"/>
       <w:r>
         <w:t>, dus ONBRUIKBAAR</w:t>
       </w:r>
@@ -1124,13 +1502,34 @@
         <w:t>NICE data over ziekenhuis e</w:t>
       </w:r>
       <w:r>
-        <w:t>n IC inflow</w:t>
-      </w:r>
+        <w:t xml:space="preserve">n IC </w:t>
+      </w:r>
+      <w:proofErr w:type="spellStart"/>
+      <w:r>
+        <w:t>inflow</w:t>
+      </w:r>
+      <w:proofErr w:type="spellEnd"/>
       <w:r>
         <w:t>: verschilt significant van LCPS data. Verschil zit in data o</w:t>
       </w:r>
       <w:r>
-        <w:t xml:space="preserve">p patientniveau (NICE) vs data op geaggregeerd bezettingsniveau (LCPS). Zie </w:t>
+        <w:t xml:space="preserve">p </w:t>
+      </w:r>
+      <w:proofErr w:type="spellStart"/>
+      <w:r>
+        <w:t>patientniveau</w:t>
+      </w:r>
+      <w:proofErr w:type="spellEnd"/>
+      <w:r>
+        <w:t xml:space="preserve"> (NICE) </w:t>
+      </w:r>
+      <w:proofErr w:type="spellStart"/>
+      <w:r>
+        <w:t>vs</w:t>
+      </w:r>
+      <w:proofErr w:type="spellEnd"/>
+      <w:r>
+        <w:t xml:space="preserve"> data op geaggregeerd bezettingsniveau (LCPS). Zie </w:t>
       </w:r>
       <w:hyperlink r:id="rId12" w:history="1">
         <w:r>

</xml_diff>